<commit_message>
Describe the update you made
</commit_message>
<xml_diff>
--- a/DOCUMENTS/Interview.docx
+++ b/DOCUMENTS/Interview.docx
@@ -597,8 +597,9 @@
           <w:sz w:val="44"/>
           <w:szCs w:val="48"/>
         </w:rPr>
-        <w:t>In my current</w:t>
-      </w:r>
+        <w:t xml:space="preserve">In my current role at </w:t>
+      </w:r>
+      <w:proofErr w:type="spellStart"/>
       <w:r>
         <w:rPr>
           <w:i w:val="0"/>
@@ -606,8 +607,9 @@
           <w:sz w:val="44"/>
           <w:szCs w:val="48"/>
         </w:rPr>
-        <w:t>/previous</w:t>
-      </w:r>
+        <w:t>Mintek</w:t>
+      </w:r>
+      <w:proofErr w:type="spellEnd"/>
       <w:r>
         <w:rPr>
           <w:i w:val="0"/>
@@ -615,9 +617,8 @@
           <w:sz w:val="44"/>
           <w:szCs w:val="48"/>
         </w:rPr>
-        <w:t xml:space="preserve"> role at </w:t>
-      </w:r>
-      <w:proofErr w:type="spellStart"/>
+        <w:t xml:space="preserve">, I </w:t>
+      </w:r>
       <w:r>
         <w:rPr>
           <w:i w:val="0"/>
@@ -625,9 +626,8 @@
           <w:sz w:val="44"/>
           <w:szCs w:val="48"/>
         </w:rPr>
-        <w:t>Mintek</w:t>
-      </w:r>
-      <w:proofErr w:type="spellEnd"/>
+        <w:t xml:space="preserve">participate in </w:t>
+      </w:r>
       <w:r>
         <w:rPr>
           <w:i w:val="0"/>
@@ -635,7 +635,7 @@
           <w:sz w:val="44"/>
           <w:szCs w:val="48"/>
         </w:rPr>
-        <w:t xml:space="preserve">, I </w:t>
+        <w:t xml:space="preserve">the </w:t>
       </w:r>
       <w:r>
         <w:rPr>
@@ -644,7 +644,7 @@
           <w:sz w:val="44"/>
           <w:szCs w:val="48"/>
         </w:rPr>
-        <w:t xml:space="preserve">participate in </w:t>
+        <w:t>develop</w:t>
       </w:r>
       <w:r>
         <w:rPr>
@@ -653,7 +653,7 @@
           <w:sz w:val="44"/>
           <w:szCs w:val="48"/>
         </w:rPr>
-        <w:t>developing, test</w:t>
+        <w:t>ment</w:t>
       </w:r>
       <w:r>
         <w:rPr>
@@ -662,7 +662,7 @@
           <w:sz w:val="44"/>
           <w:szCs w:val="48"/>
         </w:rPr>
-        <w:t>ing</w:t>
+        <w:t>, test</w:t>
       </w:r>
       <w:r>
         <w:rPr>
@@ -671,7 +671,7 @@
           <w:sz w:val="44"/>
           <w:szCs w:val="48"/>
         </w:rPr>
-        <w:t>, and deploy</w:t>
+        <w:t>ing</w:t>
       </w:r>
       <w:r>
         <w:rPr>
@@ -680,7 +680,7 @@
           <w:sz w:val="44"/>
           <w:szCs w:val="48"/>
         </w:rPr>
-        <w:t xml:space="preserve">ing </w:t>
+        <w:t>, and deploy</w:t>
       </w:r>
       <w:r>
         <w:rPr>
@@ -689,7 +689,7 @@
           <w:sz w:val="44"/>
           <w:szCs w:val="48"/>
         </w:rPr>
-        <w:t>machine learning model</w:t>
+        <w:t>ment of</w:t>
       </w:r>
       <w:r>
         <w:rPr>
@@ -698,7 +698,7 @@
           <w:sz w:val="44"/>
           <w:szCs w:val="48"/>
         </w:rPr>
-        <w:t>s</w:t>
+        <w:t xml:space="preserve"> </w:t>
       </w:r>
       <w:r>
         <w:rPr>
@@ -707,7 +707,7 @@
           <w:sz w:val="44"/>
           <w:szCs w:val="48"/>
         </w:rPr>
-        <w:t xml:space="preserve"> to optimise organisational operations and enhance decision-making</w:t>
+        <w:t>machine learning model</w:t>
       </w:r>
       <w:r>
         <w:rPr>
@@ -716,7 +716,7 @@
           <w:sz w:val="44"/>
           <w:szCs w:val="48"/>
         </w:rPr>
-        <w:t xml:space="preserve">, including fine-tuning algorithms for improved performance. I perform A/B testing on machine learning models to </w:t>
+        <w:t>s</w:t>
       </w:r>
       <w:r>
         <w:rPr>
@@ -725,8 +725,7 @@
           <w:sz w:val="44"/>
           <w:szCs w:val="48"/>
         </w:rPr>
-        <w:lastRenderedPageBreak/>
-        <w:t>compare algorithm performance and feature variations</w:t>
+        <w:t xml:space="preserve"> to optimise organisational operations and enhance decision-making</w:t>
       </w:r>
       <w:r>
         <w:rPr>
@@ -735,7 +734,7 @@
           <w:sz w:val="44"/>
           <w:szCs w:val="48"/>
         </w:rPr>
-        <w:t xml:space="preserve"> improving model selection. </w:t>
+        <w:t xml:space="preserve">, including fine-tuning algorithms for improved performance. </w:t>
       </w:r>
     </w:p>
     <w:p>
@@ -755,6 +754,7 @@
           <w:sz w:val="44"/>
           <w:szCs w:val="48"/>
         </w:rPr>
+        <w:lastRenderedPageBreak/>
         <w:t xml:space="preserve">Additionally, I </w:t>
       </w:r>
       <w:r>
@@ -793,34 +793,36 @@
         </w:rPr>
         <w:t>dashboards to support real-time tracking and performance monitoring.</w:t>
       </w:r>
-    </w:p>
-    <w:p>
-      <w:pPr>
-        <w:jc w:val="both"/>
+      <w:r>
         <w:rPr>
           <w:i w:val="0"/>
           <w:iCs w:val="0"/>
           <w:sz w:val="44"/>
           <w:szCs w:val="48"/>
         </w:rPr>
-      </w:pPr>
-      <w:r>
+        <w:t xml:space="preserve"> </w:t>
+      </w:r>
+    </w:p>
+    <w:p>
+      <w:pPr>
+        <w:jc w:val="both"/>
         <w:rPr>
           <w:i w:val="0"/>
           <w:iCs w:val="0"/>
           <w:sz w:val="44"/>
           <w:szCs w:val="48"/>
         </w:rPr>
-        <w:t xml:space="preserve">I have a </w:t>
-      </w:r>
-      <w:r>
-        <w:rPr>
+      </w:pPr>
+      <w:r>
+        <w:rPr>
+          <w:b/>
+          <w:bCs/>
           <w:i w:val="0"/>
           <w:iCs w:val="0"/>
           <w:sz w:val="44"/>
           <w:szCs w:val="48"/>
         </w:rPr>
-        <w:t xml:space="preserve">proven </w:t>
+        <w:t>My key strengths</w:t>
       </w:r>
       <w:r>
         <w:rPr>
@@ -829,55 +831,65 @@
           <w:sz w:val="44"/>
           <w:szCs w:val="48"/>
         </w:rPr>
-        <w:t>track record of achievements, for example in my current rol</w:t>
-      </w:r>
-      <w:r>
-        <w:rPr>
+        <w:t xml:space="preserve"> include </w:t>
+      </w:r>
+      <w:r>
+        <w:rPr>
+          <w:b/>
+          <w:bCs/>
           <w:i w:val="0"/>
           <w:iCs w:val="0"/>
           <w:sz w:val="44"/>
           <w:szCs w:val="48"/>
         </w:rPr>
-        <w:t xml:space="preserve">e </w:t>
-      </w:r>
-      <w:r>
-        <w:rPr>
+        <w:t xml:space="preserve">strong </w:t>
+      </w:r>
+      <w:r>
+        <w:rPr>
+          <w:b/>
+          <w:bCs/>
           <w:i w:val="0"/>
           <w:iCs w:val="0"/>
           <w:sz w:val="44"/>
           <w:szCs w:val="48"/>
         </w:rPr>
-        <w:t>I conducted A/B testing on multiple models, comparing algorithms and feature sets, which led to a 20% improvement in model selection and performance for our operational needs.</w:t>
-      </w:r>
-      <w:r>
-        <w:rPr>
+        <w:t xml:space="preserve">analytical and </w:t>
+      </w:r>
+      <w:r>
+        <w:rPr>
+          <w:b/>
+          <w:bCs/>
           <w:i w:val="0"/>
           <w:iCs w:val="0"/>
           <w:sz w:val="44"/>
           <w:szCs w:val="48"/>
         </w:rPr>
-        <w:t xml:space="preserve"> </w:t>
-      </w:r>
-      <w:r>
-        <w:rPr>
+        <w:t>problem-solving skills</w:t>
+      </w:r>
+      <w:r>
+        <w:rPr>
+          <w:b/>
+          <w:bCs/>
           <w:i w:val="0"/>
           <w:iCs w:val="0"/>
           <w:sz w:val="44"/>
           <w:szCs w:val="48"/>
         </w:rPr>
-        <w:t>I also design and maintain KPI dashboards that have reduced manual reporting time by 40%, enabling stakeholders to access real-time insights.</w:t>
-      </w:r>
-    </w:p>
-    <w:p>
-      <w:pPr>
-        <w:jc w:val="both"/>
-        <w:rPr>
+        <w:t xml:space="preserve"> </w:t>
+      </w:r>
+      <w:proofErr w:type="gramStart"/>
+      <w:r>
+        <w:rPr>
+          <w:b/>
+          <w:bCs/>
           <w:i w:val="0"/>
           <w:iCs w:val="0"/>
           <w:sz w:val="44"/>
           <w:szCs w:val="48"/>
         </w:rPr>
-      </w:pPr>
+        <w:t>( )</w:t>
+      </w:r>
+      <w:proofErr w:type="gramEnd"/>
       <w:r>
         <w:rPr>
           <w:i w:val="0"/>
@@ -885,44 +897,54 @@
           <w:sz w:val="44"/>
           <w:szCs w:val="48"/>
         </w:rPr>
-        <w:t xml:space="preserve">My key strengths include </w:t>
-      </w:r>
-      <w:r>
-        <w:rPr>
+        <w:t xml:space="preserve">, </w:t>
+      </w:r>
+      <w:r>
+        <w:rPr>
+          <w:b/>
+          <w:bCs/>
           <w:i w:val="0"/>
           <w:iCs w:val="0"/>
           <w:sz w:val="44"/>
           <w:szCs w:val="48"/>
         </w:rPr>
-        <w:t>strong problem-solving skills, attention to detail,</w:t>
-      </w:r>
-      <w:r>
-        <w:rPr>
+        <w:t>attention to detail</w:t>
+      </w:r>
+      <w:r>
+        <w:rPr>
+          <w:b/>
+          <w:bCs/>
           <w:i w:val="0"/>
           <w:iCs w:val="0"/>
           <w:sz w:val="44"/>
           <w:szCs w:val="48"/>
         </w:rPr>
-        <w:t xml:space="preserve"> and the </w:t>
-      </w:r>
-      <w:r>
-        <w:rPr>
+        <w:t>s</w:t>
+      </w:r>
+      <w:r>
+        <w:rPr>
+          <w:b/>
+          <w:bCs/>
           <w:i w:val="0"/>
           <w:iCs w:val="0"/>
           <w:sz w:val="44"/>
           <w:szCs w:val="48"/>
         </w:rPr>
-        <w:t>ability to translate complex data into meaningful insights</w:t>
-      </w:r>
-      <w:r>
-        <w:rPr>
+        <w:t xml:space="preserve"> </w:t>
+      </w:r>
+      <w:proofErr w:type="gramStart"/>
+      <w:r>
+        <w:rPr>
+          <w:b/>
+          <w:bCs/>
           <w:i w:val="0"/>
           <w:iCs w:val="0"/>
           <w:sz w:val="44"/>
           <w:szCs w:val="48"/>
         </w:rPr>
-        <w:t xml:space="preserve"> that drive business value. I am passionate about data and its power to influence strategy</w:t>
-      </w:r>
+        <w:t>( )</w:t>
+      </w:r>
+      <w:proofErr w:type="gramEnd"/>
       <w:r>
         <w:rPr>
           <w:i w:val="0"/>
@@ -930,7 +952,7 @@
           <w:sz w:val="44"/>
           <w:szCs w:val="48"/>
         </w:rPr>
-        <w:t xml:space="preserve"> in a business</w:t>
+        <w:t>,</w:t>
       </w:r>
       <w:r>
         <w:rPr>
@@ -939,35 +961,40 @@
           <w:sz w:val="44"/>
           <w:szCs w:val="48"/>
         </w:rPr>
-        <w:t xml:space="preserve">. Lastly, </w:t>
-      </w:r>
-      <w:r>
-        <w:rPr>
+        <w:t xml:space="preserve"> </w:t>
+      </w:r>
+      <w:r>
+        <w:rPr>
+          <w:b/>
+          <w:bCs/>
           <w:i w:val="0"/>
           <w:iCs w:val="0"/>
           <w:sz w:val="44"/>
           <w:szCs w:val="48"/>
         </w:rPr>
-        <w:t xml:space="preserve">I am committed to ensure that my contributions will have a meaningful and </w:t>
-      </w:r>
-      <w:r>
-        <w:rPr>
+        <w:t xml:space="preserve">highly </w:t>
+      </w:r>
+      <w:r>
+        <w:rPr>
+          <w:b/>
+          <w:bCs/>
           <w:i w:val="0"/>
           <w:iCs w:val="0"/>
           <w:sz w:val="44"/>
           <w:szCs w:val="48"/>
         </w:rPr>
-        <w:lastRenderedPageBreak/>
-        <w:t xml:space="preserve">valuable impact on your </w:t>
-      </w:r>
-      <w:r>
-        <w:rPr>
+        <w:t>flexible</w:t>
+      </w:r>
+      <w:r>
+        <w:rPr>
+          <w:b/>
+          <w:bCs/>
           <w:i w:val="0"/>
           <w:iCs w:val="0"/>
           <w:sz w:val="44"/>
           <w:szCs w:val="48"/>
         </w:rPr>
-        <w:t>organisation</w:t>
+        <w:t xml:space="preserve"> (</w:t>
       </w:r>
       <w:r>
         <w:rPr>
@@ -976,7 +1003,7 @@
           <w:sz w:val="44"/>
           <w:szCs w:val="48"/>
         </w:rPr>
-        <w:t>.</w:t>
+        <w:t xml:space="preserve">I </w:t>
       </w:r>
       <w:r>
         <w:rPr>
@@ -985,41 +1012,35 @@
           <w:sz w:val="44"/>
           <w:szCs w:val="48"/>
         </w:rPr>
-        <w:t xml:space="preserve"> If you hire me in this position, I believe you will quickly see a positive return on your investment.</w:t>
-      </w:r>
-    </w:p>
-    <w:p>
-      <w:pPr>
-        <w:rPr>
-          <w:b/>
-          <w:bCs/>
+        <w:t>am</w:t>
+      </w:r>
+      <w:r>
+        <w:rPr>
           <w:i w:val="0"/>
           <w:iCs w:val="0"/>
           <w:sz w:val="44"/>
           <w:szCs w:val="48"/>
         </w:rPr>
-      </w:pPr>
-      <w:r>
-        <w:rPr>
-          <w:b/>
-          <w:bCs/>
+        <w:t xml:space="preserve"> always eager </w:t>
+      </w:r>
+      <w:r>
+        <w:rPr>
           <w:i w:val="0"/>
           <w:iCs w:val="0"/>
           <w:sz w:val="44"/>
           <w:szCs w:val="48"/>
         </w:rPr>
-        <w:t>Why do you want to work here?</w:t>
-      </w:r>
-    </w:p>
-    <w:p>
-      <w:pPr>
+        <w:t xml:space="preserve">to </w:t>
+      </w:r>
+      <w:r>
         <w:rPr>
           <w:i w:val="0"/>
           <w:iCs w:val="0"/>
           <w:sz w:val="44"/>
           <w:szCs w:val="48"/>
         </w:rPr>
-      </w:pPr>
+        <w:t>learn</w:t>
+      </w:r>
       <w:r>
         <w:rPr>
           <w:i w:val="0"/>
@@ -1027,16 +1048,18 @@
           <w:sz w:val="44"/>
           <w:szCs w:val="48"/>
         </w:rPr>
-        <w:t>I have been aware of your organisation for many years</w:t>
-      </w:r>
-      <w:r>
-        <w:rPr>
+        <w:t xml:space="preserve"> new things</w:t>
+      </w:r>
+      <w:r>
+        <w:rPr>
+          <w:b/>
+          <w:bCs/>
           <w:i w:val="0"/>
           <w:iCs w:val="0"/>
           <w:sz w:val="44"/>
           <w:szCs w:val="48"/>
         </w:rPr>
-        <w:t>, as you know you’re a market leader your innovative</w:t>
+        <w:t>)</w:t>
       </w:r>
       <w:r>
         <w:rPr>
@@ -1045,16 +1068,18 @@
           <w:sz w:val="44"/>
           <w:szCs w:val="48"/>
         </w:rPr>
-        <w:t xml:space="preserve"> and creative</w:t>
-      </w:r>
-      <w:r>
-        <w:rPr>
+        <w:t xml:space="preserve">, </w:t>
+      </w:r>
+      <w:r>
+        <w:rPr>
+          <w:b/>
+          <w:bCs/>
           <w:i w:val="0"/>
           <w:iCs w:val="0"/>
           <w:sz w:val="44"/>
           <w:szCs w:val="48"/>
         </w:rPr>
-        <w:t>, and what I have seen you put your customers and clients first</w:t>
+        <w:t>collaborate well with others</w:t>
       </w:r>
       <w:r>
         <w:rPr>
@@ -1063,7 +1088,7 @@
           <w:sz w:val="44"/>
           <w:szCs w:val="48"/>
         </w:rPr>
-        <w:t xml:space="preserve">. And what I understand during my research you have </w:t>
+        <w:t xml:space="preserve">. </w:t>
       </w:r>
       <w:r>
         <w:rPr>
@@ -1072,7 +1097,7 @@
           <w:sz w:val="44"/>
           <w:szCs w:val="48"/>
         </w:rPr>
-        <w:t xml:space="preserve">very </w:t>
+        <w:t xml:space="preserve">Lastly, </w:t>
       </w:r>
       <w:r>
         <w:rPr>
@@ -1081,7 +1106,7 @@
           <w:sz w:val="44"/>
           <w:szCs w:val="48"/>
         </w:rPr>
-        <w:t>ambitious</w:t>
+        <w:t>I am</w:t>
       </w:r>
       <w:r>
         <w:rPr>
@@ -1090,9 +1115,8 @@
           <w:sz w:val="44"/>
           <w:szCs w:val="48"/>
         </w:rPr>
-        <w:t xml:space="preserve"> </w:t>
-      </w:r>
-      <w:proofErr w:type="gramStart"/>
+        <w:t xml:space="preserve"> also</w:t>
+      </w:r>
       <w:r>
         <w:rPr>
           <w:i w:val="0"/>
@@ -1100,9 +1124,8 @@
           <w:sz w:val="44"/>
           <w:szCs w:val="48"/>
         </w:rPr>
-        <w:t>plans for the future</w:t>
-      </w:r>
-      <w:proofErr w:type="gramEnd"/>
+        <w:t xml:space="preserve"> passionate about </w:t>
+      </w:r>
       <w:r>
         <w:rPr>
           <w:i w:val="0"/>
@@ -1110,7 +1133,7 @@
           <w:sz w:val="44"/>
           <w:szCs w:val="48"/>
         </w:rPr>
-        <w:t>, and I would like to be a part of those</w:t>
+        <w:t xml:space="preserve">technology and </w:t>
       </w:r>
       <w:r>
         <w:rPr>
@@ -1119,7 +1142,7 @@
           <w:sz w:val="44"/>
           <w:szCs w:val="48"/>
         </w:rPr>
-        <w:t xml:space="preserve">, and that is great for my </w:t>
+        <w:t>data and its power to influence strategy</w:t>
       </w:r>
       <w:r>
         <w:rPr>
@@ -1128,7 +1151,7 @@
           <w:sz w:val="44"/>
           <w:szCs w:val="48"/>
         </w:rPr>
-        <w:t>long-term</w:t>
+        <w:t xml:space="preserve"> in a business</w:t>
       </w:r>
       <w:r>
         <w:rPr>
@@ -1137,19 +1160,18 @@
           <w:sz w:val="44"/>
           <w:szCs w:val="48"/>
         </w:rPr>
-        <w:t xml:space="preserve"> career </w:t>
-      </w:r>
-      <w:proofErr w:type="gramStart"/>
-      <w:r>
+        <w:t xml:space="preserve">. </w:t>
+      </w:r>
+    </w:p>
+    <w:p>
+      <w:pPr>
         <w:rPr>
           <w:i w:val="0"/>
           <w:iCs w:val="0"/>
           <w:sz w:val="44"/>
           <w:szCs w:val="48"/>
         </w:rPr>
-        <w:t>future plans</w:t>
-      </w:r>
-      <w:proofErr w:type="gramEnd"/>
+      </w:pPr>
       <w:r>
         <w:rPr>
           <w:i w:val="0"/>
@@ -1157,7 +1179,7 @@
           <w:sz w:val="44"/>
           <w:szCs w:val="48"/>
         </w:rPr>
-        <w:t>. So that are the main reasons I see myself working here for a long period of time</w:t>
+        <w:t>Technically, I</w:t>
       </w:r>
       <w:r>
         <w:rPr>
@@ -1166,52 +1188,43 @@
           <w:sz w:val="44"/>
           <w:szCs w:val="48"/>
         </w:rPr>
-        <w:t>, and I would be able to grow as your company grows as well.</w:t>
-      </w:r>
-    </w:p>
-    <w:p>
-      <w:pPr>
-        <w:rPr>
-          <w:b/>
-          <w:bCs/>
+        <w:t xml:space="preserve"> a</w:t>
+      </w:r>
+      <w:r>
+        <w:rPr>
           <w:i w:val="0"/>
           <w:iCs w:val="0"/>
           <w:sz w:val="44"/>
           <w:szCs w:val="48"/>
         </w:rPr>
-      </w:pPr>
-      <w:r>
-        <w:rPr>
-          <w:b/>
-          <w:bCs/>
+        <w:t xml:space="preserve">m proficient </w:t>
+      </w:r>
+      <w:r>
+        <w:rPr>
           <w:i w:val="0"/>
           <w:iCs w:val="0"/>
           <w:sz w:val="44"/>
           <w:szCs w:val="48"/>
         </w:rPr>
-        <w:t>Tell us about your Certifications</w:t>
-      </w:r>
-      <w:r>
-        <w:rPr>
-          <w:b/>
-          <w:bCs/>
+        <w:t xml:space="preserve">in </w:t>
+      </w:r>
+      <w:r>
+        <w:rPr>
           <w:i w:val="0"/>
           <w:iCs w:val="0"/>
           <w:sz w:val="44"/>
           <w:szCs w:val="48"/>
         </w:rPr>
-        <w:t xml:space="preserve">. </w:t>
-      </w:r>
-      <w:r>
-        <w:rPr>
-          <w:b/>
-          <w:bCs/>
+        <w:t>working</w:t>
+      </w:r>
+      <w:r>
+        <w:rPr>
           <w:i w:val="0"/>
           <w:iCs w:val="0"/>
           <w:sz w:val="44"/>
           <w:szCs w:val="48"/>
         </w:rPr>
-        <w:t>Also,</w:t>
+        <w:t xml:space="preserve"> with </w:t>
       </w:r>
       <w:r>
         <w:rPr>
@@ -1222,7 +1235,7 @@
           <w:sz w:val="44"/>
           <w:szCs w:val="48"/>
         </w:rPr>
-        <w:t xml:space="preserve"> the projects for each certification, how did you use them for?</w:t>
+        <w:t>Python</w:t>
       </w:r>
       <w:r>
         <w:rPr>
@@ -1233,17 +1246,575 @@
           <w:sz w:val="44"/>
           <w:szCs w:val="48"/>
         </w:rPr>
-        <w:t xml:space="preserve"> What have you learned</w:t>
-      </w:r>
-      <w:r>
-        <w:rPr>
-          <w:b/>
-          <w:bCs/>
+        <w:t xml:space="preserve"> programming language</w:t>
+      </w:r>
+      <w:r>
+        <w:rPr>
           <w:i w:val="0"/>
           <w:iCs w:val="0"/>
           <w:sz w:val="44"/>
           <w:szCs w:val="48"/>
         </w:rPr>
+        <w:t xml:space="preserve"> for data analysis and visualization</w:t>
+      </w:r>
+      <w:r>
+        <w:rPr>
+          <w:i w:val="0"/>
+          <w:iCs w:val="0"/>
+          <w:sz w:val="44"/>
+          <w:szCs w:val="48"/>
+        </w:rPr>
+        <w:t>,</w:t>
+      </w:r>
+      <w:r>
+        <w:rPr>
+          <w:i w:val="0"/>
+          <w:iCs w:val="0"/>
+          <w:sz w:val="44"/>
+          <w:szCs w:val="48"/>
+        </w:rPr>
+        <w:t xml:space="preserve"> </w:t>
+      </w:r>
+      <w:r>
+        <w:rPr>
+          <w:b/>
+          <w:bCs/>
+          <w:i w:val="0"/>
+          <w:iCs w:val="0"/>
+          <w:sz w:val="44"/>
+          <w:szCs w:val="48"/>
+        </w:rPr>
+        <w:t>SAS</w:t>
+      </w:r>
+      <w:r>
+        <w:rPr>
+          <w:i w:val="0"/>
+          <w:iCs w:val="0"/>
+          <w:sz w:val="44"/>
+          <w:szCs w:val="48"/>
+        </w:rPr>
+        <w:t xml:space="preserve"> for statistical analysis</w:t>
+      </w:r>
+      <w:r>
+        <w:rPr>
+          <w:i w:val="0"/>
+          <w:iCs w:val="0"/>
+          <w:sz w:val="44"/>
+          <w:szCs w:val="48"/>
+        </w:rPr>
+        <w:t xml:space="preserve">, </w:t>
+      </w:r>
+      <w:r>
+        <w:rPr>
+          <w:b/>
+          <w:bCs/>
+          <w:i w:val="0"/>
+          <w:iCs w:val="0"/>
+          <w:sz w:val="44"/>
+          <w:szCs w:val="48"/>
+        </w:rPr>
+        <w:t>SQL</w:t>
+      </w:r>
+      <w:r>
+        <w:rPr>
+          <w:i w:val="0"/>
+          <w:iCs w:val="0"/>
+          <w:sz w:val="44"/>
+          <w:szCs w:val="48"/>
+        </w:rPr>
+        <w:t xml:space="preserve"> for database querying, </w:t>
+      </w:r>
+      <w:r>
+        <w:rPr>
+          <w:b/>
+          <w:bCs/>
+          <w:i w:val="0"/>
+          <w:iCs w:val="0"/>
+          <w:sz w:val="44"/>
+          <w:szCs w:val="48"/>
+        </w:rPr>
+        <w:t>Microsoft Power BI</w:t>
+      </w:r>
+      <w:r>
+        <w:rPr>
+          <w:i w:val="0"/>
+          <w:iCs w:val="0"/>
+          <w:sz w:val="44"/>
+          <w:szCs w:val="48"/>
+        </w:rPr>
+        <w:t xml:space="preserve"> for </w:t>
+      </w:r>
+      <w:r>
+        <w:rPr>
+          <w:i w:val="0"/>
+          <w:iCs w:val="0"/>
+          <w:sz w:val="44"/>
+          <w:szCs w:val="48"/>
+        </w:rPr>
+        <w:t>Business intelligence</w:t>
+      </w:r>
+      <w:r>
+        <w:rPr>
+          <w:i w:val="0"/>
+          <w:iCs w:val="0"/>
+          <w:sz w:val="44"/>
+          <w:szCs w:val="48"/>
+        </w:rPr>
+        <w:t xml:space="preserve">, </w:t>
+      </w:r>
+      <w:r>
+        <w:rPr>
+          <w:b/>
+          <w:bCs/>
+          <w:i w:val="0"/>
+          <w:iCs w:val="0"/>
+          <w:sz w:val="44"/>
+          <w:szCs w:val="48"/>
+        </w:rPr>
+        <w:t>AWS</w:t>
+      </w:r>
+      <w:r>
+        <w:rPr>
+          <w:i w:val="0"/>
+          <w:iCs w:val="0"/>
+          <w:sz w:val="44"/>
+          <w:szCs w:val="48"/>
+        </w:rPr>
+        <w:t xml:space="preserve"> for model deployment</w:t>
+      </w:r>
+      <w:r>
+        <w:rPr>
+          <w:i w:val="0"/>
+          <w:iCs w:val="0"/>
+          <w:sz w:val="44"/>
+          <w:szCs w:val="48"/>
+        </w:rPr>
+        <w:t>, a</w:t>
+      </w:r>
+      <w:r>
+        <w:rPr>
+          <w:i w:val="0"/>
+          <w:iCs w:val="0"/>
+          <w:sz w:val="44"/>
+          <w:szCs w:val="48"/>
+        </w:rPr>
+        <w:t xml:space="preserve">nd lastly working with </w:t>
+      </w:r>
+      <w:r>
+        <w:rPr>
+          <w:b/>
+          <w:bCs/>
+          <w:i w:val="0"/>
+          <w:iCs w:val="0"/>
+          <w:sz w:val="44"/>
+          <w:szCs w:val="48"/>
+        </w:rPr>
+        <w:t>big data engineering tools</w:t>
+      </w:r>
+      <w:r>
+        <w:rPr>
+          <w:i w:val="0"/>
+          <w:iCs w:val="0"/>
+          <w:sz w:val="44"/>
+          <w:szCs w:val="48"/>
+        </w:rPr>
+        <w:t xml:space="preserve"> </w:t>
+      </w:r>
+      <w:r>
+        <w:rPr>
+          <w:i w:val="0"/>
+          <w:iCs w:val="0"/>
+          <w:sz w:val="44"/>
+          <w:szCs w:val="48"/>
+        </w:rPr>
+        <w:t xml:space="preserve">such as </w:t>
+      </w:r>
+      <w:r>
+        <w:rPr>
+          <w:i w:val="0"/>
+          <w:iCs w:val="0"/>
+          <w:sz w:val="44"/>
+          <w:szCs w:val="48"/>
+        </w:rPr>
+        <w:t>Spark and Hadoop for large-scale data processing.</w:t>
+      </w:r>
+    </w:p>
+    <w:p>
+      <w:pPr>
+        <w:jc w:val="both"/>
+        <w:rPr>
+          <w:i w:val="0"/>
+          <w:iCs w:val="0"/>
+          <w:sz w:val="44"/>
+          <w:szCs w:val="48"/>
+        </w:rPr>
+      </w:pPr>
+      <w:r>
+        <w:rPr>
+          <w:i w:val="0"/>
+          <w:iCs w:val="0"/>
+          <w:sz w:val="44"/>
+          <w:szCs w:val="48"/>
+        </w:rPr>
+        <w:t>I</w:t>
+      </w:r>
+      <w:r>
+        <w:rPr>
+          <w:i w:val="0"/>
+          <w:iCs w:val="0"/>
+          <w:sz w:val="44"/>
+          <w:szCs w:val="48"/>
+        </w:rPr>
+        <w:t xml:space="preserve"> a</w:t>
+      </w:r>
+      <w:r>
+        <w:rPr>
+          <w:i w:val="0"/>
+          <w:iCs w:val="0"/>
+          <w:sz w:val="44"/>
+          <w:szCs w:val="48"/>
+        </w:rPr>
+        <w:t>m now looking to bring this combination of technical expertise and business understanding</w:t>
+      </w:r>
+      <w:r>
+        <w:rPr>
+          <w:i w:val="0"/>
+          <w:iCs w:val="0"/>
+          <w:sz w:val="44"/>
+          <w:szCs w:val="48"/>
+        </w:rPr>
+        <w:t xml:space="preserve"> </w:t>
+      </w:r>
+      <w:r>
+        <w:rPr>
+          <w:i w:val="0"/>
+          <w:iCs w:val="0"/>
+          <w:sz w:val="44"/>
+          <w:szCs w:val="48"/>
+        </w:rPr>
+        <w:t>to</w:t>
+      </w:r>
+      <w:r>
+        <w:rPr>
+          <w:i w:val="0"/>
+          <w:iCs w:val="0"/>
+          <w:sz w:val="44"/>
+          <w:szCs w:val="48"/>
+        </w:rPr>
+        <w:t xml:space="preserve"> your organisation. I highly believe </w:t>
+      </w:r>
+      <w:r>
+        <w:rPr>
+          <w:i w:val="0"/>
+          <w:iCs w:val="0"/>
+          <w:sz w:val="44"/>
+          <w:szCs w:val="48"/>
+        </w:rPr>
+        <w:t xml:space="preserve">If </w:t>
+      </w:r>
+      <w:r>
+        <w:rPr>
+          <w:i w:val="0"/>
+          <w:iCs w:val="0"/>
+          <w:sz w:val="44"/>
+          <w:szCs w:val="48"/>
+        </w:rPr>
+        <w:t>I am selected</w:t>
+      </w:r>
+      <w:r>
+        <w:rPr>
+          <w:i w:val="0"/>
+          <w:iCs w:val="0"/>
+          <w:sz w:val="44"/>
+          <w:szCs w:val="48"/>
+        </w:rPr>
+        <w:t xml:space="preserve"> as the best candidate</w:t>
+      </w:r>
+      <w:r>
+        <w:rPr>
+          <w:i w:val="0"/>
+          <w:iCs w:val="0"/>
+          <w:sz w:val="44"/>
+          <w:szCs w:val="48"/>
+        </w:rPr>
+        <w:t xml:space="preserve"> for this </w:t>
+      </w:r>
+      <w:r>
+        <w:rPr>
+          <w:i w:val="0"/>
+          <w:iCs w:val="0"/>
+          <w:sz w:val="44"/>
+          <w:szCs w:val="48"/>
+        </w:rPr>
+        <w:lastRenderedPageBreak/>
+        <w:t>internship, you</w:t>
+      </w:r>
+      <w:r>
+        <w:rPr>
+          <w:i w:val="0"/>
+          <w:iCs w:val="0"/>
+          <w:sz w:val="44"/>
+          <w:szCs w:val="48"/>
+        </w:rPr>
+        <w:t xml:space="preserve"> will quickly see a positive return on your investment.</w:t>
+      </w:r>
+    </w:p>
+    <w:p>
+      <w:pPr>
+        <w:rPr>
+          <w:b/>
+          <w:bCs/>
+          <w:i w:val="0"/>
+          <w:iCs w:val="0"/>
+          <w:sz w:val="44"/>
+          <w:szCs w:val="48"/>
+        </w:rPr>
+      </w:pPr>
+      <w:r>
+        <w:rPr>
+          <w:b/>
+          <w:bCs/>
+          <w:i w:val="0"/>
+          <w:iCs w:val="0"/>
+          <w:sz w:val="44"/>
+          <w:szCs w:val="48"/>
+        </w:rPr>
+        <w:t>Why do you want to work here?</w:t>
+      </w:r>
+    </w:p>
+    <w:p>
+      <w:pPr>
+        <w:rPr>
+          <w:i w:val="0"/>
+          <w:iCs w:val="0"/>
+          <w:sz w:val="44"/>
+          <w:szCs w:val="48"/>
+        </w:rPr>
+      </w:pPr>
+      <w:r>
+        <w:rPr>
+          <w:i w:val="0"/>
+          <w:iCs w:val="0"/>
+          <w:sz w:val="44"/>
+          <w:szCs w:val="48"/>
+        </w:rPr>
+        <w:t>I have been aware of your organisation for many years</w:t>
+      </w:r>
+      <w:r>
+        <w:rPr>
+          <w:i w:val="0"/>
+          <w:iCs w:val="0"/>
+          <w:sz w:val="44"/>
+          <w:szCs w:val="48"/>
+        </w:rPr>
+        <w:t>, as you know you’re a market leader your innovative</w:t>
+      </w:r>
+      <w:r>
+        <w:rPr>
+          <w:i w:val="0"/>
+          <w:iCs w:val="0"/>
+          <w:sz w:val="44"/>
+          <w:szCs w:val="48"/>
+        </w:rPr>
+        <w:t xml:space="preserve"> and creative</w:t>
+      </w:r>
+      <w:r>
+        <w:rPr>
+          <w:i w:val="0"/>
+          <w:iCs w:val="0"/>
+          <w:sz w:val="44"/>
+          <w:szCs w:val="48"/>
+        </w:rPr>
+        <w:t>, and what I have seen you put your customers and clients first</w:t>
+      </w:r>
+      <w:r>
+        <w:rPr>
+          <w:i w:val="0"/>
+          <w:iCs w:val="0"/>
+          <w:sz w:val="44"/>
+          <w:szCs w:val="48"/>
+        </w:rPr>
+        <w:t xml:space="preserve">. And what I understand during my research you have </w:t>
+      </w:r>
+      <w:r>
+        <w:rPr>
+          <w:i w:val="0"/>
+          <w:iCs w:val="0"/>
+          <w:sz w:val="44"/>
+          <w:szCs w:val="48"/>
+        </w:rPr>
+        <w:t xml:space="preserve">very </w:t>
+      </w:r>
+      <w:r>
+        <w:rPr>
+          <w:i w:val="0"/>
+          <w:iCs w:val="0"/>
+          <w:sz w:val="44"/>
+          <w:szCs w:val="48"/>
+        </w:rPr>
+        <w:t>ambitious</w:t>
+      </w:r>
+      <w:r>
+        <w:rPr>
+          <w:i w:val="0"/>
+          <w:iCs w:val="0"/>
+          <w:sz w:val="44"/>
+          <w:szCs w:val="48"/>
+        </w:rPr>
+        <w:t xml:space="preserve"> </w:t>
+      </w:r>
+      <w:proofErr w:type="gramStart"/>
+      <w:r>
+        <w:rPr>
+          <w:i w:val="0"/>
+          <w:iCs w:val="0"/>
+          <w:sz w:val="44"/>
+          <w:szCs w:val="48"/>
+        </w:rPr>
+        <w:t>plans for the future</w:t>
+      </w:r>
+      <w:proofErr w:type="gramEnd"/>
+      <w:r>
+        <w:rPr>
+          <w:i w:val="0"/>
+          <w:iCs w:val="0"/>
+          <w:sz w:val="44"/>
+          <w:szCs w:val="48"/>
+        </w:rPr>
+        <w:t>, and I would like to be a part of those</w:t>
+      </w:r>
+      <w:r>
+        <w:rPr>
+          <w:i w:val="0"/>
+          <w:iCs w:val="0"/>
+          <w:sz w:val="44"/>
+          <w:szCs w:val="48"/>
+        </w:rPr>
+        <w:t xml:space="preserve">, and that is great for my </w:t>
+      </w:r>
+      <w:r>
+        <w:rPr>
+          <w:i w:val="0"/>
+          <w:iCs w:val="0"/>
+          <w:sz w:val="44"/>
+          <w:szCs w:val="48"/>
+        </w:rPr>
+        <w:t>long-term</w:t>
+      </w:r>
+      <w:r>
+        <w:rPr>
+          <w:i w:val="0"/>
+          <w:iCs w:val="0"/>
+          <w:sz w:val="44"/>
+          <w:szCs w:val="48"/>
+        </w:rPr>
+        <w:t xml:space="preserve"> career </w:t>
+      </w:r>
+      <w:proofErr w:type="gramStart"/>
+      <w:r>
+        <w:rPr>
+          <w:i w:val="0"/>
+          <w:iCs w:val="0"/>
+          <w:sz w:val="44"/>
+          <w:szCs w:val="48"/>
+        </w:rPr>
+        <w:t>future plans</w:t>
+      </w:r>
+      <w:proofErr w:type="gramEnd"/>
+      <w:r>
+        <w:rPr>
+          <w:i w:val="0"/>
+          <w:iCs w:val="0"/>
+          <w:sz w:val="44"/>
+          <w:szCs w:val="48"/>
+        </w:rPr>
+        <w:t>. So that are the main reasons I see myself working here for a long period of time</w:t>
+      </w:r>
+      <w:r>
+        <w:rPr>
+          <w:i w:val="0"/>
+          <w:iCs w:val="0"/>
+          <w:sz w:val="44"/>
+          <w:szCs w:val="48"/>
+        </w:rPr>
+        <w:t>, and I would be able to grow as your company grows as well.</w:t>
+      </w:r>
+    </w:p>
+    <w:p>
+      <w:pPr>
+        <w:rPr>
+          <w:b/>
+          <w:bCs/>
+          <w:i w:val="0"/>
+          <w:iCs w:val="0"/>
+          <w:sz w:val="44"/>
+          <w:szCs w:val="48"/>
+        </w:rPr>
+      </w:pPr>
+      <w:r>
+        <w:rPr>
+          <w:b/>
+          <w:bCs/>
+          <w:i w:val="0"/>
+          <w:iCs w:val="0"/>
+          <w:sz w:val="44"/>
+          <w:szCs w:val="48"/>
+        </w:rPr>
+        <w:t>Tell us about your Certifications</w:t>
+      </w:r>
+      <w:r>
+        <w:rPr>
+          <w:b/>
+          <w:bCs/>
+          <w:i w:val="0"/>
+          <w:iCs w:val="0"/>
+          <w:sz w:val="44"/>
+          <w:szCs w:val="48"/>
+        </w:rPr>
+        <w:t xml:space="preserve">. </w:t>
+      </w:r>
+      <w:r>
+        <w:rPr>
+          <w:b/>
+          <w:bCs/>
+          <w:i w:val="0"/>
+          <w:iCs w:val="0"/>
+          <w:sz w:val="44"/>
+          <w:szCs w:val="48"/>
+        </w:rPr>
+        <w:t>Also,</w:t>
+      </w:r>
+      <w:r>
+        <w:rPr>
+          <w:b/>
+          <w:bCs/>
+          <w:i w:val="0"/>
+          <w:iCs w:val="0"/>
+          <w:sz w:val="44"/>
+          <w:szCs w:val="48"/>
+        </w:rPr>
+        <w:t xml:space="preserve"> the projects for each certification, how did you use them for?</w:t>
+      </w:r>
+      <w:r>
+        <w:rPr>
+          <w:b/>
+          <w:bCs/>
+          <w:i w:val="0"/>
+          <w:iCs w:val="0"/>
+          <w:sz w:val="44"/>
+          <w:szCs w:val="48"/>
+        </w:rPr>
+        <w:t xml:space="preserve"> What have you learned</w:t>
+      </w:r>
+      <w:r>
+        <w:rPr>
+          <w:b/>
+          <w:bCs/>
+          <w:i w:val="0"/>
+          <w:iCs w:val="0"/>
+          <w:sz w:val="44"/>
+          <w:szCs w:val="48"/>
+        </w:rPr>
         <w:t xml:space="preserve"> there</w:t>
       </w:r>
     </w:p>
@@ -1352,28 +1923,28 @@
           <w:sz w:val="40"/>
           <w:szCs w:val="44"/>
         </w:rPr>
+        <w:t>Machine Learning Projects</w:t>
+      </w:r>
+    </w:p>
+    <w:p>
+      <w:pPr>
+        <w:rPr>
+          <w:i w:val="0"/>
+          <w:iCs w:val="0"/>
+          <w:sz w:val="40"/>
+          <w:szCs w:val="44"/>
+        </w:rPr>
+      </w:pPr>
+      <w:r>
+        <w:rPr>
+          <w:b/>
+          <w:bCs/>
+          <w:i w:val="0"/>
+          <w:iCs w:val="0"/>
+          <w:sz w:val="40"/>
+          <w:szCs w:val="44"/>
+        </w:rPr>
         <w:lastRenderedPageBreak/>
-        <w:t>Machine Learning Projects</w:t>
-      </w:r>
-    </w:p>
-    <w:p>
-      <w:pPr>
-        <w:rPr>
-          <w:i w:val="0"/>
-          <w:iCs w:val="0"/>
-          <w:sz w:val="40"/>
-          <w:szCs w:val="44"/>
-        </w:rPr>
-      </w:pPr>
-      <w:r>
-        <w:rPr>
-          <w:b/>
-          <w:bCs/>
-          <w:i w:val="0"/>
-          <w:iCs w:val="0"/>
-          <w:sz w:val="40"/>
-          <w:szCs w:val="44"/>
-        </w:rPr>
         <w:t xml:space="preserve">Project: </w:t>
       </w:r>
       <w:r>
@@ -1773,26 +2344,26 @@
           <w:sz w:val="40"/>
           <w:szCs w:val="44"/>
         </w:rPr>
+        <w:t>Job Analysis: Top Highest Paying Jobs</w:t>
+      </w:r>
+    </w:p>
+    <w:p>
+      <w:pPr>
+        <w:rPr>
+          <w:i w:val="0"/>
+          <w:iCs w:val="0"/>
+          <w:sz w:val="40"/>
+          <w:szCs w:val="44"/>
+        </w:rPr>
+      </w:pPr>
+      <w:r>
+        <w:rPr>
+          <w:i w:val="0"/>
+          <w:iCs w:val="0"/>
+          <w:sz w:val="40"/>
+          <w:szCs w:val="44"/>
+        </w:rPr>
         <w:lastRenderedPageBreak/>
-        <w:t>Job Analysis: Top Highest Paying Jobs</w:t>
-      </w:r>
-    </w:p>
-    <w:p>
-      <w:pPr>
-        <w:rPr>
-          <w:i w:val="0"/>
-          <w:iCs w:val="0"/>
-          <w:sz w:val="40"/>
-          <w:szCs w:val="44"/>
-        </w:rPr>
-      </w:pPr>
-      <w:r>
-        <w:rPr>
-          <w:i w:val="0"/>
-          <w:iCs w:val="0"/>
-          <w:sz w:val="40"/>
-          <w:szCs w:val="44"/>
-        </w:rPr>
         <w:t>Library Management System</w:t>
       </w:r>
     </w:p>
@@ -3088,7 +3659,25 @@
           <w:sz w:val="40"/>
           <w:szCs w:val="44"/>
         </w:rPr>
-        <w:t>. Online banking, mobile wallets</w:t>
+        <w:t xml:space="preserve">. </w:t>
+      </w:r>
+      <w:r>
+        <w:rPr>
+          <w:i w:val="0"/>
+          <w:iCs w:val="0"/>
+          <w:sz w:val="40"/>
+          <w:szCs w:val="44"/>
+        </w:rPr>
+        <w:t xml:space="preserve">Example: </w:t>
+      </w:r>
+      <w:r>
+        <w:rPr>
+          <w:i w:val="0"/>
+          <w:iCs w:val="0"/>
+          <w:sz w:val="40"/>
+          <w:szCs w:val="44"/>
+        </w:rPr>
+        <w:t>Online banking, mobile wallets</w:t>
       </w:r>
     </w:p>
     <w:p>
@@ -10728,6 +11317,7 @@
           <w:bCs/>
           <w:i w:val="0"/>
           <w:iCs w:val="0"/>
+          <w:color w:val="EE0000"/>
           <w:sz w:val="44"/>
           <w:szCs w:val="48"/>
         </w:rPr>
@@ -10738,104 +11328,105 @@
           <w:bCs/>
           <w:i w:val="0"/>
           <w:iCs w:val="0"/>
+          <w:color w:val="EE0000"/>
           <w:sz w:val="44"/>
           <w:szCs w:val="48"/>
         </w:rPr>
-        <w:t>Why do you want to be a Data Analyst or What motivates you? Personally, and Professionally</w:t>
-      </w:r>
-    </w:p>
-    <w:p>
-      <w:pPr>
-        <w:rPr>
-          <w:i w:val="0"/>
-          <w:iCs w:val="0"/>
-          <w:sz w:val="40"/>
-          <w:szCs w:val="44"/>
-        </w:rPr>
-      </w:pPr>
-      <w:r>
-        <w:rPr>
-          <w:i w:val="0"/>
-          <w:iCs w:val="0"/>
-          <w:sz w:val="40"/>
-          <w:szCs w:val="44"/>
-        </w:rPr>
-        <w:t xml:space="preserve">I want to be a data analyst for </w:t>
-      </w:r>
-      <w:r>
-        <w:rPr>
-          <w:b/>
-          <w:bCs/>
-          <w:i w:val="0"/>
-          <w:iCs w:val="0"/>
-          <w:sz w:val="40"/>
-          <w:szCs w:val="44"/>
-        </w:rPr>
-        <w:t>three reasons</w:t>
-      </w:r>
-      <w:r>
-        <w:rPr>
-          <w:i w:val="0"/>
-          <w:iCs w:val="0"/>
-          <w:sz w:val="40"/>
-          <w:szCs w:val="44"/>
-        </w:rPr>
-        <w:t>:</w:t>
-      </w:r>
-    </w:p>
-    <w:p>
-      <w:pPr>
-        <w:rPr>
-          <w:i w:val="0"/>
-          <w:iCs w:val="0"/>
-          <w:sz w:val="40"/>
-          <w:szCs w:val="44"/>
-        </w:rPr>
-      </w:pPr>
-      <w:r>
-        <w:rPr>
-          <w:i w:val="0"/>
-          <w:iCs w:val="0"/>
-          <w:sz w:val="40"/>
-          <w:szCs w:val="44"/>
-        </w:rPr>
-        <w:t xml:space="preserve">First, it is a role that utilises my best skills: First, Analysis, problem-solving, critical thinking and SQL. Second, it is a role that empowers me to have a positive impact on an organisation and that brings me a great deal of job satisfaction. Finally, I want to be a Data Analyst because it is a role that is constantly evolving. </w:t>
-      </w:r>
-    </w:p>
-    <w:p>
-      <w:pPr>
-        <w:rPr>
-          <w:rFonts w:ascii="Arial" w:hAnsi="Arial" w:cs="Arial"/>
-          <w:i w:val="0"/>
-          <w:iCs w:val="0"/>
-          <w:sz w:val="32"/>
-          <w:szCs w:val="32"/>
-        </w:rPr>
-      </w:pPr>
-      <w:r>
-        <w:rPr>
-          <w:b/>
-          <w:bCs/>
-          <w:i w:val="0"/>
-          <w:iCs w:val="0"/>
+        <w:t>Why do you want to be a Data Analyst</w:t>
+      </w:r>
+      <w:r>
+        <w:rPr>
+          <w:b/>
+          <w:bCs/>
+          <w:i w:val="0"/>
+          <w:iCs w:val="0"/>
+          <w:color w:val="EE0000"/>
           <w:sz w:val="44"/>
           <w:szCs w:val="48"/>
         </w:rPr>
-        <w:t xml:space="preserve">Why would you like to join FNB </w:t>
-      </w:r>
-      <w:proofErr w:type="gramStart"/>
-      <w:r>
-        <w:rPr>
-          <w:b/>
-          <w:bCs/>
-          <w:i w:val="0"/>
-          <w:iCs w:val="0"/>
+        <w:t>/Data Scientist</w:t>
+      </w:r>
+      <w:r>
+        <w:rPr>
+          <w:b/>
+          <w:bCs/>
+          <w:i w:val="0"/>
+          <w:iCs w:val="0"/>
+          <w:color w:val="EE0000"/>
           <w:sz w:val="44"/>
           <w:szCs w:val="48"/>
         </w:rPr>
-        <w:t xml:space="preserve">(  </w:t>
-      </w:r>
-      <w:proofErr w:type="gramEnd"/>
+        <w:t xml:space="preserve"> </w:t>
+      </w:r>
+    </w:p>
+    <w:p>
+      <w:pPr>
+        <w:rPr>
+          <w:i w:val="0"/>
+          <w:iCs w:val="0"/>
+          <w:sz w:val="40"/>
+          <w:szCs w:val="44"/>
+        </w:rPr>
+      </w:pPr>
+      <w:r>
+        <w:rPr>
+          <w:i w:val="0"/>
+          <w:iCs w:val="0"/>
+          <w:sz w:val="40"/>
+          <w:szCs w:val="44"/>
+        </w:rPr>
+        <w:t xml:space="preserve">I want to be a data analyst for </w:t>
+      </w:r>
+      <w:r>
+        <w:rPr>
+          <w:b/>
+          <w:bCs/>
+          <w:i w:val="0"/>
+          <w:iCs w:val="0"/>
+          <w:sz w:val="40"/>
+          <w:szCs w:val="44"/>
+        </w:rPr>
+        <w:t>three reasons</w:t>
+      </w:r>
+      <w:r>
+        <w:rPr>
+          <w:i w:val="0"/>
+          <w:iCs w:val="0"/>
+          <w:sz w:val="40"/>
+          <w:szCs w:val="44"/>
+        </w:rPr>
+        <w:t>:</w:t>
+      </w:r>
+    </w:p>
+    <w:p>
+      <w:pPr>
+        <w:rPr>
+          <w:i w:val="0"/>
+          <w:iCs w:val="0"/>
+          <w:sz w:val="40"/>
+          <w:szCs w:val="44"/>
+        </w:rPr>
+      </w:pPr>
+      <w:r>
+        <w:rPr>
+          <w:i w:val="0"/>
+          <w:iCs w:val="0"/>
+          <w:sz w:val="40"/>
+          <w:szCs w:val="44"/>
+        </w:rPr>
+        <w:t xml:space="preserve">First, it is a role that utilises my best skills: First, Analysis, problem-solving, critical thinking and SQL. Second, it is a role that empowers me to have a positive impact on an organisation and that brings me a great deal of job satisfaction. Finally, I want to be a Data Analyst because it is a role that is constantly evolving. </w:t>
+      </w:r>
+    </w:p>
+    <w:p>
+      <w:pPr>
+        <w:rPr>
+          <w:rFonts w:ascii="Arial" w:hAnsi="Arial" w:cs="Arial"/>
+          <w:i w:val="0"/>
+          <w:iCs w:val="0"/>
+          <w:sz w:val="32"/>
+          <w:szCs w:val="32"/>
+        </w:rPr>
+      </w:pPr>
       <w:r>
         <w:rPr>
           <w:b/>
@@ -10845,6 +11436,30 @@
           <w:sz w:val="44"/>
           <w:szCs w:val="48"/>
         </w:rPr>
+        <w:t xml:space="preserve">Why would you like to join FNB </w:t>
+      </w:r>
+      <w:proofErr w:type="gramStart"/>
+      <w:r>
+        <w:rPr>
+          <w:b/>
+          <w:bCs/>
+          <w:i w:val="0"/>
+          <w:iCs w:val="0"/>
+          <w:sz w:val="44"/>
+          <w:szCs w:val="48"/>
+        </w:rPr>
+        <w:t xml:space="preserve">(  </w:t>
+      </w:r>
+      <w:proofErr w:type="gramEnd"/>
+      <w:r>
+        <w:rPr>
+          <w:b/>
+          <w:bCs/>
+          <w:i w:val="0"/>
+          <w:iCs w:val="0"/>
+          <w:sz w:val="44"/>
+          <w:szCs w:val="48"/>
+        </w:rPr>
         <w:t xml:space="preserve"> )?</w:t>
       </w:r>
     </w:p>
@@ -11017,32 +11632,6 @@
           <w:bCs/>
           <w:i w:val="0"/>
           <w:iCs w:val="0"/>
-          <w:color w:val="EE0000"/>
-          <w:sz w:val="36"/>
-          <w:szCs w:val="40"/>
-        </w:rPr>
-      </w:pPr>
-    </w:p>
-    <w:p>
-      <w:pPr>
-        <w:rPr>
-          <w:b/>
-          <w:bCs/>
-          <w:i w:val="0"/>
-          <w:iCs w:val="0"/>
-          <w:color w:val="EE0000"/>
-          <w:sz w:val="36"/>
-          <w:szCs w:val="40"/>
-        </w:rPr>
-      </w:pPr>
-    </w:p>
-    <w:p>
-      <w:pPr>
-        <w:rPr>
-          <w:b/>
-          <w:bCs/>
-          <w:i w:val="0"/>
-          <w:iCs w:val="0"/>
           <w:sz w:val="40"/>
           <w:szCs w:val="44"/>
         </w:rPr>
@@ -11335,6 +11924,30 @@
         </w:rPr>
         <w:t>ensuring they drive measurable improvements for your organization.</w:t>
       </w:r>
+    </w:p>
+    <w:p>
+      <w:pPr>
+        <w:rPr>
+          <w:b/>
+          <w:bCs/>
+          <w:i w:val="0"/>
+          <w:iCs w:val="0"/>
+          <w:sz w:val="40"/>
+          <w:szCs w:val="44"/>
+        </w:rPr>
+      </w:pPr>
+    </w:p>
+    <w:p>
+      <w:pPr>
+        <w:rPr>
+          <w:b/>
+          <w:bCs/>
+          <w:i w:val="0"/>
+          <w:iCs w:val="0"/>
+          <w:sz w:val="40"/>
+          <w:szCs w:val="44"/>
+        </w:rPr>
+      </w:pPr>
     </w:p>
     <w:p>
       <w:pPr>
@@ -42898,6 +43511,7 @@
   <w:style w:type="character" w:default="1" w:styleId="DefaultParagraphFont">
     <w:name w:val="Default Paragraph Font"/>
     <w:uiPriority w:val="1"/>
+    <w:semiHidden/>
     <w:unhideWhenUsed/>
   </w:style>
   <w:style w:type="table" w:default="1" w:styleId="TableNormal">

</xml_diff>